<commit_message>
minfo remove tf and add note
</commit_message>
<xml_diff>
--- a/testmr/securitynote.docx
+++ b/testmr/securitynote.docx
@@ -58,7 +58,7 @@
           <v:shape id="_x0000_i1025" type="#_x0000_t75" style="width:419.25pt;height:135.75pt" o:ole="">
             <v:imagedata r:id="rId6" o:title=""/>
           </v:shape>
-          <o:OLEObject Type="Embed" ProgID="StaticMetafile" ShapeID="_x0000_i1025" DrawAspect="Content" ObjectID="_1566480990" r:id="rId7"/>
+          <o:OLEObject Type="Embed" ProgID="StaticMetafile" ShapeID="_x0000_i1025" DrawAspect="Content" ObjectID="_1566547655" r:id="rId7"/>
         </w:object>
       </w:r>
     </w:p>
@@ -109,7 +109,7 @@
           <v:shape id="_x0000_i1026" type="#_x0000_t75" style="width:419.25pt;height:381.75pt" o:ole="">
             <v:imagedata r:id="rId8" o:title=""/>
           </v:shape>
-          <o:OLEObject Type="Embed" ProgID="StaticMetafile" ShapeID="_x0000_i1026" DrawAspect="Content" ObjectID="_1566480991" r:id="rId9"/>
+          <o:OLEObject Type="Embed" ProgID="StaticMetafile" ShapeID="_x0000_i1026" DrawAspect="Content" ObjectID="_1566547656" r:id="rId9"/>
         </w:object>
       </w:r>
     </w:p>
@@ -488,7 +488,7 @@
           <v:shape id="_x0000_i1027" type="#_x0000_t75" style="width:448.5pt;height:260.25pt" o:ole="">
             <v:imagedata r:id="rId11" o:title=""/>
           </v:shape>
-          <o:OLEObject Type="Embed" ProgID="StaticDib" ShapeID="_x0000_i1027" DrawAspect="Content" ObjectID="_1566480992" r:id="rId12"/>
+          <o:OLEObject Type="Embed" ProgID="StaticDib" ShapeID="_x0000_i1027" DrawAspect="Content" ObjectID="_1566547657" r:id="rId12"/>
         </w:object>
       </w:r>
     </w:p>
@@ -520,7 +520,7 @@
           <v:shape id="_x0000_i1028" type="#_x0000_t75" style="width:448.5pt;height:162pt" o:ole="">
             <v:imagedata r:id="rId14" o:title=""/>
           </v:shape>
-          <o:OLEObject Type="Embed" ProgID="StaticDib" ShapeID="_x0000_i1028" DrawAspect="Content" ObjectID="_1566480993" r:id="rId15"/>
+          <o:OLEObject Type="Embed" ProgID="StaticDib" ShapeID="_x0000_i1028" DrawAspect="Content" ObjectID="_1566547658" r:id="rId15"/>
         </w:object>
       </w:r>
     </w:p>
@@ -1001,7 +1001,7 @@
           <v:shape id="_x0000_i1029" type="#_x0000_t75" style="width:439.5pt;height:61.5pt" o:ole="">
             <v:imagedata r:id="rId16" o:title=""/>
           </v:shape>
-          <o:OLEObject Type="Embed" ProgID="StaticMetafile" ShapeID="_x0000_i1029" DrawAspect="Content" ObjectID="_1566480994" r:id="rId17"/>
+          <o:OLEObject Type="Embed" ProgID="StaticMetafile" ShapeID="_x0000_i1029" DrawAspect="Content" ObjectID="_1566547659" r:id="rId17"/>
         </w:object>
       </w:r>
     </w:p>
@@ -1023,7 +1023,7 @@
           <v:shape id="_x0000_i1030" type="#_x0000_t75" style="width:408.75pt;height:80.25pt" o:ole="">
             <v:imagedata r:id="rId18" o:title=""/>
           </v:shape>
-          <o:OLEObject Type="Embed" ProgID="StaticMetafile" ShapeID="_x0000_i1030" DrawAspect="Content" ObjectID="_1566480995" r:id="rId19"/>
+          <o:OLEObject Type="Embed" ProgID="StaticMetafile" ShapeID="_x0000_i1030" DrawAspect="Content" ObjectID="_1566547660" r:id="rId19"/>
         </w:object>
       </w:r>
       <w:r>
@@ -1031,7 +1031,7 @@
           <v:shape id="_x0000_i1031" type="#_x0000_t75" style="width:408.75pt;height:103.5pt" o:ole="">
             <v:imagedata r:id="rId20" o:title=""/>
           </v:shape>
-          <o:OLEObject Type="Embed" ProgID="StaticMetafile" ShapeID="_x0000_i1031" DrawAspect="Content" ObjectID="_1566480996" r:id="rId21"/>
+          <o:OLEObject Type="Embed" ProgID="StaticMetafile" ShapeID="_x0000_i1031" DrawAspect="Content" ObjectID="_1566547661" r:id="rId21"/>
         </w:object>
       </w:r>
     </w:p>
@@ -1046,7 +1046,7 @@
           <v:shape id="_x0000_i1032" type="#_x0000_t75" style="width:408.75pt;height:105pt" o:ole="">
             <v:imagedata r:id="rId22" o:title=""/>
           </v:shape>
-          <o:OLEObject Type="Embed" ProgID="StaticMetafile" ShapeID="_x0000_i1032" DrawAspect="Content" ObjectID="_1566480997" r:id="rId23"/>
+          <o:OLEObject Type="Embed" ProgID="StaticMetafile" ShapeID="_x0000_i1032" DrawAspect="Content" ObjectID="_1566547662" r:id="rId23"/>
         </w:object>
       </w:r>
     </w:p>
@@ -1061,7 +1061,7 @@
           <v:shape id="_x0000_i1033" type="#_x0000_t75" style="width:272.25pt;height:55.5pt" o:ole="">
             <v:imagedata r:id="rId24" o:title=""/>
           </v:shape>
-          <o:OLEObject Type="Embed" ProgID="StaticMetafile" ShapeID="_x0000_i1033" DrawAspect="Content" ObjectID="_1566480998" r:id="rId25"/>
+          <o:OLEObject Type="Embed" ProgID="StaticMetafile" ShapeID="_x0000_i1033" DrawAspect="Content" ObjectID="_1566547663" r:id="rId25"/>
         </w:object>
       </w:r>
     </w:p>
@@ -1115,7 +1115,7 @@
           <v:shape id="_x0000_i1034" type="#_x0000_t75" style="width:408pt;height:24pt" o:ole="">
             <v:imagedata r:id="rId26" o:title=""/>
           </v:shape>
-          <o:OLEObject Type="Embed" ProgID="StaticMetafile" ShapeID="_x0000_i1034" DrawAspect="Content" ObjectID="_1566480999" r:id="rId27"/>
+          <o:OLEObject Type="Embed" ProgID="StaticMetafile" ShapeID="_x0000_i1034" DrawAspect="Content" ObjectID="_1566547664" r:id="rId27"/>
         </w:object>
       </w:r>
     </w:p>
@@ -1130,7 +1130,7 @@
           <v:shape id="_x0000_i1035" type="#_x0000_t75" style="width:408.75pt;height:52.5pt" o:ole="">
             <v:imagedata r:id="rId28" o:title=""/>
           </v:shape>
-          <o:OLEObject Type="Embed" ProgID="StaticMetafile" ShapeID="_x0000_i1035" DrawAspect="Content" ObjectID="_1566481000" r:id="rId29"/>
+          <o:OLEObject Type="Embed" ProgID="StaticMetafile" ShapeID="_x0000_i1035" DrawAspect="Content" ObjectID="_1566547665" r:id="rId29"/>
         </w:object>
       </w:r>
     </w:p>
@@ -1152,7 +1152,7 @@
           <v:shape id="_x0000_i1036" type="#_x0000_t75" style="width:408.75pt;height:120.75pt" o:ole="">
             <v:imagedata r:id="rId30" o:title=""/>
           </v:shape>
-          <o:OLEObject Type="Embed" ProgID="StaticMetafile" ShapeID="_x0000_i1036" DrawAspect="Content" ObjectID="_1566481001" r:id="rId31"/>
+          <o:OLEObject Type="Embed" ProgID="StaticMetafile" ShapeID="_x0000_i1036" DrawAspect="Content" ObjectID="_1566547666" r:id="rId31"/>
         </w:object>
       </w:r>
     </w:p>
@@ -1174,7 +1174,7 @@
           <v:shape id="_x0000_i1037" type="#_x0000_t75" style="width:408.75pt;height:75pt" o:ole="">
             <v:imagedata r:id="rId32" o:title=""/>
           </v:shape>
-          <o:OLEObject Type="Embed" ProgID="StaticMetafile" ShapeID="_x0000_i1037" DrawAspect="Content" ObjectID="_1566481002" r:id="rId33"/>
+          <o:OLEObject Type="Embed" ProgID="StaticMetafile" ShapeID="_x0000_i1037" DrawAspect="Content" ObjectID="_1566547667" r:id="rId33"/>
         </w:object>
       </w:r>
     </w:p>
@@ -1202,7 +1202,7 @@
           <v:shape id="_x0000_i1038" type="#_x0000_t75" style="width:408.75pt;height:44.25pt" o:ole="">
             <v:imagedata r:id="rId34" o:title=""/>
           </v:shape>
-          <o:OLEObject Type="Embed" ProgID="StaticMetafile" ShapeID="_x0000_i1038" DrawAspect="Content" ObjectID="_1566481003" r:id="rId35"/>
+          <o:OLEObject Type="Embed" ProgID="StaticMetafile" ShapeID="_x0000_i1038" DrawAspect="Content" ObjectID="_1566547668" r:id="rId35"/>
         </w:object>
       </w:r>
     </w:p>
@@ -1217,7 +1217,7 @@
           <v:shape id="_x0000_i1039" type="#_x0000_t75" style="width:408.75pt;height:50.25pt" o:ole="">
             <v:imagedata r:id="rId36" o:title=""/>
           </v:shape>
-          <o:OLEObject Type="Embed" ProgID="StaticMetafile" ShapeID="_x0000_i1039" DrawAspect="Content" ObjectID="_1566481004" r:id="rId37"/>
+          <o:OLEObject Type="Embed" ProgID="StaticMetafile" ShapeID="_x0000_i1039" DrawAspect="Content" ObjectID="_1566547669" r:id="rId37"/>
         </w:object>
       </w:r>
     </w:p>
@@ -1308,7 +1308,7 @@
           <v:shape id="_x0000_i1040" type="#_x0000_t75" style="width:448.5pt;height:387pt" o:ole="">
             <v:imagedata r:id="rId38" o:title=""/>
           </v:shape>
-          <o:OLEObject Type="Embed" ProgID="StaticDib" ShapeID="_x0000_i1040" DrawAspect="Content" ObjectID="_1566481005" r:id="rId39"/>
+          <o:OLEObject Type="Embed" ProgID="StaticDib" ShapeID="_x0000_i1040" DrawAspect="Content" ObjectID="_1566547670" r:id="rId39"/>
         </w:object>
       </w:r>
     </w:p>
@@ -1673,7 +1673,7 @@
           <v:shape id="_x0000_i1041" type="#_x0000_t75" style="width:442.5pt;height:75.75pt" o:ole="">
             <v:imagedata r:id="rId40" o:title=""/>
           </v:shape>
-          <o:OLEObject Type="Embed" ProgID="StaticDib" ShapeID="_x0000_i1041" DrawAspect="Content" ObjectID="_1566481006" r:id="rId41"/>
+          <o:OLEObject Type="Embed" ProgID="StaticDib" ShapeID="_x0000_i1041" DrawAspect="Content" ObjectID="_1566547671" r:id="rId41"/>
         </w:object>
       </w:r>
     </w:p>
@@ -1837,7 +1837,7 @@
           <v:shape id="_x0000_i1042" type="#_x0000_t75" style="width:275.25pt;height:260.25pt" o:ole="">
             <v:imagedata r:id="rId42" o:title=""/>
           </v:shape>
-          <o:OLEObject Type="Embed" ProgID="StaticDib" ShapeID="_x0000_i1042" DrawAspect="Content" ObjectID="_1566481007" r:id="rId43"/>
+          <o:OLEObject Type="Embed" ProgID="StaticDib" ShapeID="_x0000_i1042" DrawAspect="Content" ObjectID="_1566547672" r:id="rId43"/>
         </w:object>
       </w:r>
     </w:p>
@@ -1859,7 +1859,7 @@
           <v:shape id="_x0000_i1043" type="#_x0000_t75" style="width:306pt;height:121.5pt" o:ole="">
             <v:imagedata r:id="rId44" o:title=""/>
           </v:shape>
-          <o:OLEObject Type="Embed" ProgID="StaticMetafile" ShapeID="_x0000_i1043" DrawAspect="Content" ObjectID="_1566481008" r:id="rId45"/>
+          <o:OLEObject Type="Embed" ProgID="StaticMetafile" ShapeID="_x0000_i1043" DrawAspect="Content" ObjectID="_1566547673" r:id="rId45"/>
         </w:object>
       </w:r>
     </w:p>
@@ -1874,7 +1874,7 @@
           <v:shape id="_x0000_i1044" type="#_x0000_t75" style="width:399pt;height:240.75pt" o:ole="">
             <v:imagedata r:id="rId46" o:title=""/>
           </v:shape>
-          <o:OLEObject Type="Embed" ProgID="StaticMetafile" ShapeID="_x0000_i1044" DrawAspect="Content" ObjectID="_1566481009" r:id="rId47"/>
+          <o:OLEObject Type="Embed" ProgID="StaticMetafile" ShapeID="_x0000_i1044" DrawAspect="Content" ObjectID="_1566547674" r:id="rId47"/>
         </w:object>
       </w:r>
     </w:p>
@@ -1921,7 +1921,7 @@
           <v:shape id="_x0000_i1045" type="#_x0000_t75" style="width:399pt;height:243.75pt" o:ole="">
             <v:imagedata r:id="rId48" o:title=""/>
           </v:shape>
-          <o:OLEObject Type="Embed" ProgID="StaticMetafile" ShapeID="_x0000_i1045" DrawAspect="Content" ObjectID="_1566481010" r:id="rId49"/>
+          <o:OLEObject Type="Embed" ProgID="StaticMetafile" ShapeID="_x0000_i1045" DrawAspect="Content" ObjectID="_1566547675" r:id="rId49"/>
         </w:object>
       </w:r>
     </w:p>
@@ -1969,7 +1969,7 @@
           <v:shape id="_x0000_i1046" type="#_x0000_t75" style="width:399pt;height:165.75pt" o:ole="">
             <v:imagedata r:id="rId50" o:title=""/>
           </v:shape>
-          <o:OLEObject Type="Embed" ProgID="StaticMetafile" ShapeID="_x0000_i1046" DrawAspect="Content" ObjectID="_1566481011" r:id="rId51"/>
+          <o:OLEObject Type="Embed" ProgID="StaticMetafile" ShapeID="_x0000_i1046" DrawAspect="Content" ObjectID="_1566547676" r:id="rId51"/>
         </w:object>
       </w:r>
     </w:p>
@@ -2007,7 +2007,7 @@
           <v:shape id="_x0000_i1047" type="#_x0000_t75" style="width:471.75pt;height:36.75pt" o:ole="">
             <v:imagedata r:id="rId52" o:title=""/>
           </v:shape>
-          <o:OLEObject Type="Embed" ProgID="StaticMetafile" ShapeID="_x0000_i1047" DrawAspect="Content" ObjectID="_1566481012" r:id="rId53"/>
+          <o:OLEObject Type="Embed" ProgID="StaticMetafile" ShapeID="_x0000_i1047" DrawAspect="Content" ObjectID="_1566547677" r:id="rId53"/>
         </w:object>
       </w:r>
     </w:p>
@@ -2141,7 +2141,7 @@
           <v:shape id="_x0000_i1048" type="#_x0000_t75" style="width:415.5pt;height:119.25pt" o:ole="">
             <v:imagedata r:id="rId54" o:title=""/>
           </v:shape>
-          <o:OLEObject Type="Embed" ProgID="StaticDib" ShapeID="_x0000_i1048" DrawAspect="Content" ObjectID="_1566481013" r:id="rId55"/>
+          <o:OLEObject Type="Embed" ProgID="StaticDib" ShapeID="_x0000_i1048" DrawAspect="Content" ObjectID="_1566547678" r:id="rId55"/>
         </w:object>
       </w:r>
     </w:p>
@@ -2172,7 +2172,7 @@
           <v:shape id="_x0000_i1049" type="#_x0000_t75" style="width:415.5pt;height:104.25pt" o:ole="">
             <v:imagedata r:id="rId56" o:title=""/>
           </v:shape>
-          <o:OLEObject Type="Embed" ProgID="StaticDib" ShapeID="_x0000_i1049" DrawAspect="Content" ObjectID="_1566481014" r:id="rId57"/>
+          <o:OLEObject Type="Embed" ProgID="StaticDib" ShapeID="_x0000_i1049" DrawAspect="Content" ObjectID="_1566547679" r:id="rId57"/>
         </w:object>
       </w:r>
     </w:p>
@@ -2196,7 +2196,7 @@
           <v:shape id="_x0000_i1050" type="#_x0000_t75" style="width:204pt;height:67.5pt" o:ole="">
             <v:imagedata r:id="rId58" o:title=""/>
           </v:shape>
-          <o:OLEObject Type="Embed" ProgID="StaticDib" ShapeID="_x0000_i1050" DrawAspect="Content" ObjectID="_1566481015" r:id="rId59"/>
+          <o:OLEObject Type="Embed" ProgID="StaticDib" ShapeID="_x0000_i1050" DrawAspect="Content" ObjectID="_1566547680" r:id="rId59"/>
         </w:object>
       </w:r>
     </w:p>
@@ -2227,7 +2227,7 @@
           <v:shape id="_x0000_i1051" type="#_x0000_t75" style="width:465.75pt;height:185.25pt" o:ole="">
             <v:imagedata r:id="rId60" o:title=""/>
           </v:shape>
-          <o:OLEObject Type="Embed" ProgID="StaticDib" ShapeID="_x0000_i1051" DrawAspect="Content" ObjectID="_1566481016" r:id="rId61"/>
+          <o:OLEObject Type="Embed" ProgID="StaticDib" ShapeID="_x0000_i1051" DrawAspect="Content" ObjectID="_1566547681" r:id="rId61"/>
         </w:object>
       </w:r>
     </w:p>
@@ -2251,7 +2251,7 @@
           <v:shape id="_x0000_i1052" type="#_x0000_t75" style="width:262.5pt;height:45pt" o:ole="">
             <v:imagedata r:id="rId62" o:title=""/>
           </v:shape>
-          <o:OLEObject Type="Embed" ProgID="StaticDib" ShapeID="_x0000_i1052" DrawAspect="Content" ObjectID="_1566481017" r:id="rId63"/>
+          <o:OLEObject Type="Embed" ProgID="StaticDib" ShapeID="_x0000_i1052" DrawAspect="Content" ObjectID="_1566547682" r:id="rId63"/>
         </w:object>
       </w:r>
     </w:p>
@@ -2267,7 +2267,7 @@
           <v:shape id="_x0000_i1053" type="#_x0000_t75" style="width:415.5pt;height:43.5pt" o:ole="">
             <v:imagedata r:id="rId64" o:title=""/>
           </v:shape>
-          <o:OLEObject Type="Embed" ProgID="StaticDib" ShapeID="_x0000_i1053" DrawAspect="Content" ObjectID="_1566481018" r:id="rId65"/>
+          <o:OLEObject Type="Embed" ProgID="StaticDib" ShapeID="_x0000_i1053" DrawAspect="Content" ObjectID="_1566547683" r:id="rId65"/>
         </w:object>
       </w:r>
     </w:p>
@@ -2291,7 +2291,7 @@
           <v:shape id="_x0000_i1054" type="#_x0000_t75" style="width:390.75pt;height:115.5pt" o:ole="">
             <v:imagedata r:id="rId66" o:title=""/>
           </v:shape>
-          <o:OLEObject Type="Embed" ProgID="StaticDib" ShapeID="_x0000_i1054" DrawAspect="Content" ObjectID="_1566481019" r:id="rId67"/>
+          <o:OLEObject Type="Embed" ProgID="StaticDib" ShapeID="_x0000_i1054" DrawAspect="Content" ObjectID="_1566547684" r:id="rId67"/>
         </w:object>
       </w:r>
     </w:p>
@@ -2315,7 +2315,7 @@
           <v:shape id="_x0000_i1055" type="#_x0000_t75" style="width:261.75pt;height:68.25pt" o:ole="">
             <v:imagedata r:id="rId68" o:title=""/>
           </v:shape>
-          <o:OLEObject Type="Embed" ProgID="StaticDib" ShapeID="_x0000_i1055" DrawAspect="Content" ObjectID="_1566481020" r:id="rId69"/>
+          <o:OLEObject Type="Embed" ProgID="StaticDib" ShapeID="_x0000_i1055" DrawAspect="Content" ObjectID="_1566547685" r:id="rId69"/>
         </w:object>
       </w:r>
     </w:p>
@@ -2339,7 +2339,7 @@
           <v:shape id="_x0000_i1056" type="#_x0000_t75" style="width:336.75pt;height:33.75pt" o:ole="">
             <v:imagedata r:id="rId70" o:title=""/>
           </v:shape>
-          <o:OLEObject Type="Embed" ProgID="StaticDib" ShapeID="_x0000_i1056" DrawAspect="Content" ObjectID="_1566481021" r:id="rId71"/>
+          <o:OLEObject Type="Embed" ProgID="StaticDib" ShapeID="_x0000_i1056" DrawAspect="Content" ObjectID="_1566547686" r:id="rId71"/>
         </w:object>
       </w:r>
     </w:p>
@@ -2363,7 +2363,7 @@
           <v:shape id="_x0000_i1057" type="#_x0000_t75" style="width:344.25pt;height:2in" o:ole="">
             <v:imagedata r:id="rId72" o:title=""/>
           </v:shape>
-          <o:OLEObject Type="Embed" ProgID="StaticDib" ShapeID="_x0000_i1057" DrawAspect="Content" ObjectID="_1566481022" r:id="rId73"/>
+          <o:OLEObject Type="Embed" ProgID="StaticDib" ShapeID="_x0000_i1057" DrawAspect="Content" ObjectID="_1566547687" r:id="rId73"/>
         </w:object>
       </w:r>
     </w:p>
@@ -4756,11 +4756,6 @@
       </w:r>
     </w:p>
     <w:p>
-      <w:pPr>
-        <w:rPr>
-          <w:rFonts w:hint="eastAsia"/>
-        </w:rPr>
-      </w:pPr>
       <w:r>
         <w:rPr>
           <w:rFonts w:hint="eastAsia"/>
@@ -4940,37 +4935,129 @@
         <w:t>取</w:t>
       </w:r>
       <w:r>
+        <w:t>1000</w:t>
+      </w:r>
+      <w:r>
+        <w:t>计算互信息，不加词频</w:t>
+      </w:r>
+    </w:p>
+    <w:p>
+      <w:proofErr w:type="spellStart"/>
+      <w:r>
+        <w:t>K</w:t>
+      </w:r>
+      <w:r>
+        <w:rPr>
+          <w:rFonts w:hint="eastAsia"/>
+        </w:rPr>
+        <w:t>eywords</w:t>
+      </w:r>
+      <w:r>
+        <w:t>f</w:t>
+      </w:r>
+      <w:proofErr w:type="spellEnd"/>
+      <w:r>
+        <w:t xml:space="preserve"> </w:t>
+      </w:r>
+      <w:r>
+        <w:rPr>
+          <w:rFonts w:hint="eastAsia"/>
+        </w:rPr>
+        <w:t>过滤</w:t>
+      </w:r>
+      <w:r>
+        <w:t>500</w:t>
+      </w:r>
+      <w:r>
+        <w:t>，取</w:t>
+      </w:r>
+      <w:r>
+        <w:t>1000</w:t>
+      </w:r>
+      <w:r>
+        <w:rPr>
+          <w:rFonts w:hint="eastAsia"/>
+        </w:rPr>
+        <w:t>计算</w:t>
+      </w:r>
+      <w:r>
+        <w:t>互信息，加词频？</w:t>
+      </w:r>
+    </w:p>
+    <w:p/>
+    <w:p/>
+    <w:p>
+      <w:proofErr w:type="spellStart"/>
+      <w:r>
+        <w:t>W</w:t>
+      </w:r>
+      <w:r>
+        <w:rPr>
+          <w:rFonts w:hint="eastAsia"/>
+        </w:rPr>
+        <w:t>_</w:t>
+      </w:r>
+      <w:r>
+        <w:t>keyword</w:t>
+      </w:r>
+      <w:proofErr w:type="spellEnd"/>
+      <w:r>
+        <w:rPr>
+          <w:rFonts w:hint="eastAsia"/>
+        </w:rPr>
+        <w:t>过滤</w:t>
+      </w:r>
+      <w:r>
+        <w:t>500</w:t>
+      </w:r>
+      <w:r>
+        <w:t>，互信息词频</w:t>
+      </w:r>
+      <w:r>
+        <w:rPr>
+          <w:rFonts w:hint="eastAsia"/>
+        </w:rPr>
+        <w:t>取</w:t>
+      </w:r>
+      <w:r>
+        <w:t>2000</w:t>
+      </w:r>
+    </w:p>
+    <w:p>
+      <w:r>
+        <w:t>W</w:t>
+      </w:r>
+      <w:r>
+        <w:rPr>
+          <w:rFonts w:hint="eastAsia"/>
+        </w:rPr>
+        <w:t>_</w:t>
+      </w:r>
+      <w:r>
+        <w:t>keywords100</w:t>
+      </w:r>
+      <w:r>
+        <w:t>，过滤</w:t>
+      </w:r>
+      <w:r>
+        <w:t>100</w:t>
+      </w:r>
+      <w:r>
+        <w:t>，互信息词频</w:t>
+      </w:r>
+      <w:r>
+        <w:rPr>
+          <w:rFonts w:hint="eastAsia"/>
+        </w:rPr>
         <w:t>1</w:t>
       </w:r>
       <w:r>
         <w:t>000</w:t>
       </w:r>
-      <w:r>
-        <w:t>计算互信息，不加词频</w:t>
-      </w:r>
-    </w:p>
-    <w:p>
-      <w:pPr>
-        <w:rPr>
-          <w:rFonts w:hint="eastAsia"/>
-        </w:rPr>
-      </w:pPr>
-      <w:proofErr w:type="spellStart"/>
-      <w:r>
-        <w:t>K</w:t>
-      </w:r>
-      <w:r>
-        <w:rPr>
-          <w:rFonts w:hint="eastAsia"/>
-        </w:rPr>
-        <w:t>eywords</w:t>
-      </w:r>
-      <w:r>
-        <w:t>f</w:t>
-      </w:r>
-      <w:proofErr w:type="spellEnd"/>
-      <w:r>
-        <w:t xml:space="preserve"> </w:t>
+    </w:p>
+    <w:p>
+      <w:r>
+        <w:t>W_keywords2000,</w:t>
       </w:r>
       <w:r>
         <w:rPr>
@@ -4982,125 +5069,14 @@
         <w:t>500</w:t>
       </w:r>
       <w:r>
-        <w:t>，取</w:t>
-      </w:r>
-      <w:r>
-        <w:t>1000</w:t>
-      </w:r>
-      <w:r>
-        <w:rPr>
-          <w:rFonts w:hint="eastAsia"/>
-        </w:rPr>
-        <w:t>计算</w:t>
-      </w:r>
-      <w:r>
-        <w:t>互信息，加词频？</w:t>
-      </w:r>
-    </w:p>
-    <w:p>
-      <w:pPr>
-        <w:rPr>
-          <w:rFonts w:hint="eastAsia"/>
-        </w:rPr>
-      </w:pPr>
+        <w:t>，互信息</w:t>
+      </w:r>
+      <w:r>
+        <w:t>2000</w:t>
+      </w:r>
     </w:p>
     <w:p/>
     <w:p>
-      <w:pPr>
-        <w:rPr>
-          <w:rFonts w:hint="eastAsia"/>
-        </w:rPr>
-      </w:pPr>
-      <w:proofErr w:type="spellStart"/>
-      <w:r>
-        <w:t>W</w:t>
-      </w:r>
-      <w:r>
-        <w:rPr>
-          <w:rFonts w:hint="eastAsia"/>
-        </w:rPr>
-        <w:t>_</w:t>
-      </w:r>
-      <w:r>
-        <w:t>keyword</w:t>
-      </w:r>
-      <w:proofErr w:type="spellEnd"/>
-      <w:r>
-        <w:rPr>
-          <w:rFonts w:hint="eastAsia"/>
-        </w:rPr>
-        <w:t>过滤</w:t>
-      </w:r>
-      <w:r>
-        <w:t>500</w:t>
-      </w:r>
-      <w:r>
-        <w:t>，互信息词频</w:t>
-      </w:r>
-      <w:r>
-        <w:rPr>
-          <w:rFonts w:hint="eastAsia"/>
-        </w:rPr>
-        <w:t>取</w:t>
-      </w:r>
-      <w:r>
-        <w:t>2000</w:t>
-      </w:r>
-    </w:p>
-    <w:p>
-      <w:r>
-        <w:t>W</w:t>
-      </w:r>
-      <w:r>
-        <w:rPr>
-          <w:rFonts w:hint="eastAsia"/>
-        </w:rPr>
-        <w:t>_</w:t>
-      </w:r>
-      <w:r>
-        <w:t>keywords100</w:t>
-      </w:r>
-      <w:r>
-        <w:t>，过滤</w:t>
-      </w:r>
-      <w:r>
-        <w:t>100</w:t>
-      </w:r>
-      <w:r>
-        <w:t>，互信息词频</w:t>
-      </w:r>
-      <w:r>
-        <w:rPr>
-          <w:rFonts w:hint="eastAsia"/>
-        </w:rPr>
-        <w:t>1</w:t>
-      </w:r>
-      <w:r>
-        <w:t>000</w:t>
-      </w:r>
-    </w:p>
-    <w:p>
-      <w:r>
-        <w:t>W_keywords2000,</w:t>
-      </w:r>
-      <w:r>
-        <w:rPr>
-          <w:rFonts w:hint="eastAsia"/>
-        </w:rPr>
-        <w:t>过滤</w:t>
-      </w:r>
-      <w:r>
-        <w:t>500</w:t>
-      </w:r>
-      <w:r>
-        <w:t>，互信息</w:t>
-      </w:r>
-      <w:r>
-        <w:t>2000</w:t>
-      </w:r>
-    </w:p>
-    <w:p/>
-    <w:p>
       <w:r>
         <w:rPr>
           <w:rFonts w:hint="eastAsia"/>
@@ -5127,11 +5103,6 @@
       </w:r>
     </w:p>
     <w:p>
-      <w:pPr>
-        <w:rPr>
-          <w:rFonts w:hint="eastAsia"/>
-        </w:rPr>
-      </w:pPr>
       <w:r>
         <w:rPr>
           <w:noProof/>
@@ -5227,11 +5198,6 @@
       </w:r>
     </w:p>
     <w:p>
-      <w:pPr>
-        <w:rPr>
-          <w:rFonts w:hint="eastAsia"/>
-        </w:rPr>
-      </w:pPr>
       <w:r>
         <w:rPr>
           <w:noProof/>
@@ -5425,11 +5391,6 @@
     </w:p>
     <w:p/>
     <w:p>
-      <w:pPr>
-        <w:rPr>
-          <w:rFonts w:hint="eastAsia"/>
-        </w:rPr>
-      </w:pPr>
       <w:r>
         <w:rPr>
           <w:rFonts w:hint="eastAsia"/>
@@ -5441,13 +5402,25 @@
       </w:r>
     </w:p>
     <w:p>
-      <w:proofErr w:type="gramStart"/>
-      <w:r>
-        <w:t>11326  20143</w:t>
-      </w:r>
-      <w:proofErr w:type="gramEnd"/>
-      <w:r>
-        <w:t xml:space="preserve">  9077 </w:t>
+      <w:pPr>
+        <w:rPr>
+          <w:rFonts w:hint="eastAsia"/>
+        </w:rPr>
+      </w:pPr>
+      <w:r>
+        <w:t xml:space="preserve">11326  20143  9077 </w:t>
+      </w:r>
+      <w:r>
+        <w:t xml:space="preserve"> </w:t>
+      </w:r>
+      <w:r>
+        <w:rPr>
+          <w:rFonts w:hint="eastAsia"/>
+        </w:rPr>
+        <w:t>总数</w:t>
+      </w:r>
+      <w:r>
+        <w:t>328046</w:t>
       </w:r>
     </w:p>
     <w:p>
@@ -5502,11 +5475,6 @@
       </w:r>
     </w:p>
     <w:p>
-      <w:pPr>
-        <w:rPr>
-          <w:rFonts w:hint="eastAsia"/>
-        </w:rPr>
-      </w:pPr>
       <w:r>
         <w:rPr>
           <w:rFonts w:hint="eastAsia"/>
@@ -5521,6 +5489,28 @@
       </w:r>
     </w:p>
     <w:p>
+      <w:r>
+        <w:t xml:space="preserve">1500 </w:t>
+      </w:r>
+      <w:r>
+        <w:rPr>
+          <w:rFonts w:hint="eastAsia"/>
+        </w:rPr>
+        <w:t>有重复</w:t>
+      </w:r>
+      <w:r>
+        <w:t>（无重复一样）</w:t>
+      </w:r>
+    </w:p>
+    <w:p>
+      <w:r>
+        <w:rPr>
+          <w:rFonts w:hint="eastAsia"/>
+        </w:rPr>
+        <w:t>20787 21530 7734</w:t>
+      </w:r>
+    </w:p>
+    <w:p>
       <w:pPr>
         <w:rPr>
           <w:rFonts w:hint="eastAsia"/>
@@ -5531,10 +5521,10 @@
           <w:noProof/>
         </w:rPr>
         <w:drawing>
-          <wp:inline distT="0" distB="0" distL="0" distR="0" wp14:anchorId="46FC0090" wp14:editId="4D92BB94">
-            <wp:extent cx="5274310" cy="2559050"/>
+          <wp:inline distT="0" distB="0" distL="0" distR="0" wp14:anchorId="34EBB97B" wp14:editId="3ADE4A2B">
+            <wp:extent cx="5274310" cy="952500"/>
             <wp:effectExtent l="0" t="0" r="0" b="0"/>
-            <wp:docPr id="36" name="图片 36"/>
+            <wp:docPr id="27" name="图片 27"/>
             <wp:cNvGraphicFramePr>
               <a:graphicFrameLocks xmlns:a="http://schemas.openxmlformats.org/drawingml/2006/main" noChangeAspect="1"/>
             </wp:cNvGraphicFramePr>
@@ -5554,7 +5544,7 @@
                   <pic:spPr>
                     <a:xfrm>
                       <a:off x="0" y="0"/>
-                      <a:ext cx="5274310" cy="2559050"/>
+                      <a:ext cx="5274310" cy="952500"/>
                     </a:xfrm>
                     <a:prstGeom prst="rect">
                       <a:avLst/>
@@ -5567,26 +5557,16 @@
         </w:drawing>
       </w:r>
     </w:p>
-    <w:p/>
-    <w:p/>
-    <w:p/>
-    <w:p>
-      <w:pPr>
-        <w:rPr>
-          <w:rFonts w:hint="eastAsia"/>
-        </w:rPr>
-      </w:pPr>
-    </w:p>
     <w:p>
       <w:r>
         <w:rPr>
           <w:noProof/>
         </w:rPr>
         <w:drawing>
-          <wp:inline distT="0" distB="0" distL="0" distR="0" wp14:anchorId="2FCEC00B" wp14:editId="3EDAFB0F">
-            <wp:extent cx="5274310" cy="3056890"/>
+          <wp:inline distT="0" distB="0" distL="0" distR="0" wp14:anchorId="46FC0090" wp14:editId="4D92BB94">
+            <wp:extent cx="5274310" cy="2559050"/>
             <wp:effectExtent l="0" t="0" r="0" b="0"/>
-            <wp:docPr id="30" name="图片 30"/>
+            <wp:docPr id="36" name="图片 36"/>
             <wp:cNvGraphicFramePr>
               <a:graphicFrameLocks xmlns:a="http://schemas.openxmlformats.org/drawingml/2006/main" noChangeAspect="1"/>
             </wp:cNvGraphicFramePr>
@@ -5606,7 +5586,7 @@
                   <pic:spPr>
                     <a:xfrm>
                       <a:off x="0" y="0"/>
-                      <a:ext cx="5274310" cy="3056890"/>
+                      <a:ext cx="5274310" cy="2559050"/>
                     </a:xfrm>
                     <a:prstGeom prst="rect">
                       <a:avLst/>
@@ -5619,16 +5599,20 @@
         </w:drawing>
       </w:r>
     </w:p>
+    <w:p/>
+    <w:p/>
+    <w:p/>
+    <w:p/>
     <w:p>
       <w:r>
         <w:rPr>
           <w:noProof/>
         </w:rPr>
         <w:drawing>
-          <wp:inline distT="0" distB="0" distL="0" distR="0" wp14:anchorId="7372B5CE" wp14:editId="282237DF">
-            <wp:extent cx="5274310" cy="1099185"/>
+          <wp:inline distT="0" distB="0" distL="0" distR="0" wp14:anchorId="2FCEC00B" wp14:editId="3EDAFB0F">
+            <wp:extent cx="5274310" cy="3056890"/>
             <wp:effectExtent l="0" t="0" r="0" b="0"/>
-            <wp:docPr id="34" name="图片 34"/>
+            <wp:docPr id="30" name="图片 30"/>
             <wp:cNvGraphicFramePr>
               <a:graphicFrameLocks xmlns:a="http://schemas.openxmlformats.org/drawingml/2006/main" noChangeAspect="1"/>
             </wp:cNvGraphicFramePr>
@@ -5648,6 +5632,48 @@
                   <pic:spPr>
                     <a:xfrm>
                       <a:off x="0" y="0"/>
+                      <a:ext cx="5274310" cy="3056890"/>
+                    </a:xfrm>
+                    <a:prstGeom prst="rect">
+                      <a:avLst/>
+                    </a:prstGeom>
+                  </pic:spPr>
+                </pic:pic>
+              </a:graphicData>
+            </a:graphic>
+          </wp:inline>
+        </w:drawing>
+      </w:r>
+    </w:p>
+    <w:p>
+      <w:r>
+        <w:rPr>
+          <w:noProof/>
+        </w:rPr>
+        <w:drawing>
+          <wp:inline distT="0" distB="0" distL="0" distR="0" wp14:anchorId="7372B5CE" wp14:editId="282237DF">
+            <wp:extent cx="5274310" cy="1099185"/>
+            <wp:effectExtent l="0" t="0" r="0" b="0"/>
+            <wp:docPr id="34" name="图片 34"/>
+            <wp:cNvGraphicFramePr>
+              <a:graphicFrameLocks xmlns:a="http://schemas.openxmlformats.org/drawingml/2006/main" noChangeAspect="1"/>
+            </wp:cNvGraphicFramePr>
+            <a:graphic xmlns:a="http://schemas.openxmlformats.org/drawingml/2006/main">
+              <a:graphicData uri="http://schemas.openxmlformats.org/drawingml/2006/picture">
+                <pic:pic xmlns:pic="http://schemas.openxmlformats.org/drawingml/2006/picture">
+                  <pic:nvPicPr>
+                    <pic:cNvPr id="1" name=""/>
+                    <pic:cNvPicPr/>
+                  </pic:nvPicPr>
+                  <pic:blipFill>
+                    <a:blip r:embed="rId108"/>
+                    <a:stretch>
+                      <a:fillRect/>
+                    </a:stretch>
+                  </pic:blipFill>
+                  <pic:spPr>
+                    <a:xfrm>
+                      <a:off x="0" y="0"/>
                       <a:ext cx="5274310" cy="1099185"/>
                     </a:xfrm>
                     <a:prstGeom prst="rect">
@@ -5796,44 +5822,52 @@
     <w:p>
       <w:pPr>
         <w:rPr>
+          <w:rFonts w:ascii="Arial" w:hAnsi="Arial" w:cs="Arial"/>
+          <w:color w:val="2F2F2F"/>
+          <w:shd w:val="clear" w:color="auto" w:fill="FFFFFF"/>
+        </w:rPr>
+      </w:pPr>
+      <w:r>
+        <w:rPr>
           <w:rFonts w:ascii="Arial" w:hAnsi="Arial" w:cs="Arial" w:hint="eastAsia"/>
           <w:color w:val="2F2F2F"/>
           <w:shd w:val="clear" w:color="auto" w:fill="FFFFFF"/>
         </w:rPr>
-      </w:pPr>
+        <w:t>随机过采样则正好相反，即通过多次有放回随机采样从少数类</w:t>
+      </w:r>
       <w:r>
         <w:rPr>
           <w:rFonts w:ascii="Arial" w:hAnsi="Arial" w:cs="Arial" w:hint="eastAsia"/>
           <w:color w:val="2F2F2F"/>
           <w:shd w:val="clear" w:color="auto" w:fill="FFFFFF"/>
         </w:rPr>
-        <w:t>随机过采样则正好相反，即通过多次有放回随机采样从少数类</w:t>
-      </w:r>
+        <w:t>$</w:t>
+      </w:r>
+      <w:proofErr w:type="spellStart"/>
       <w:r>
         <w:rPr>
           <w:rFonts w:ascii="Arial" w:hAnsi="Arial" w:cs="Arial" w:hint="eastAsia"/>
           <w:color w:val="2F2F2F"/>
           <w:shd w:val="clear" w:color="auto" w:fill="FFFFFF"/>
         </w:rPr>
-        <w:t>$</w:t>
-      </w:r>
-      <w:proofErr w:type="spellStart"/>
+        <w:t>S_min</w:t>
+      </w:r>
+      <w:proofErr w:type="spellEnd"/>
       <w:r>
         <w:rPr>
           <w:rFonts w:ascii="Arial" w:hAnsi="Arial" w:cs="Arial" w:hint="eastAsia"/>
           <w:color w:val="2F2F2F"/>
           <w:shd w:val="clear" w:color="auto" w:fill="FFFFFF"/>
         </w:rPr>
-        <w:t>S_min</w:t>
-      </w:r>
-      <w:proofErr w:type="spellEnd"/>
+        <w:t>$</w:t>
+      </w:r>
       <w:r>
         <w:rPr>
           <w:rFonts w:ascii="Arial" w:hAnsi="Arial" w:cs="Arial" w:hint="eastAsia"/>
           <w:color w:val="2F2F2F"/>
           <w:shd w:val="clear" w:color="auto" w:fill="FFFFFF"/>
         </w:rPr>
-        <w:t>$</w:t>
+        <w:t>中抽取数据集</w:t>
       </w:r>
       <w:r>
         <w:rPr>
@@ -5841,7 +5875,7 @@
           <w:color w:val="2F2F2F"/>
           <w:shd w:val="clear" w:color="auto" w:fill="FFFFFF"/>
         </w:rPr>
-        <w:t>中抽取数据集</w:t>
+        <w:t>$E$</w:t>
       </w:r>
       <w:r>
         <w:rPr>
@@ -5849,7 +5883,7 @@
           <w:color w:val="2F2F2F"/>
           <w:shd w:val="clear" w:color="auto" w:fill="FFFFFF"/>
         </w:rPr>
-        <w:t>$E$</w:t>
+        <w:t>，采样的数量要大于原有少数类的数量，最终的训练集为</w:t>
       </w:r>
       <w:r>
         <w:rPr>
@@ -5857,44 +5891,34 @@
           <w:color w:val="2F2F2F"/>
           <w:shd w:val="clear" w:color="auto" w:fill="FFFFFF"/>
         </w:rPr>
-        <w:t>，采样的数量要大于原有少数类的数量，最终的训练集为</w:t>
-      </w:r>
+        <w:t>$</w:t>
+      </w:r>
+      <w:proofErr w:type="spellStart"/>
       <w:r>
         <w:rPr>
           <w:rFonts w:ascii="Arial" w:hAnsi="Arial" w:cs="Arial" w:hint="eastAsia"/>
           <w:color w:val="2F2F2F"/>
           <w:shd w:val="clear" w:color="auto" w:fill="FFFFFF"/>
         </w:rPr>
-        <w:t>$</w:t>
-      </w:r>
-      <w:proofErr w:type="spellStart"/>
+        <w:t>S_maj+E</w:t>
+      </w:r>
+      <w:proofErr w:type="spellEnd"/>
       <w:r>
         <w:rPr>
           <w:rFonts w:ascii="Arial" w:hAnsi="Arial" w:cs="Arial" w:hint="eastAsia"/>
           <w:color w:val="2F2F2F"/>
           <w:shd w:val="clear" w:color="auto" w:fill="FFFFFF"/>
         </w:rPr>
-        <w:t>S_maj+E</w:t>
-      </w:r>
-      <w:proofErr w:type="spellEnd"/>
+        <w:t>$</w:t>
+      </w:r>
       <w:r>
         <w:rPr>
           <w:rFonts w:ascii="Arial" w:hAnsi="Arial" w:cs="Arial" w:hint="eastAsia"/>
           <w:color w:val="2F2F2F"/>
           <w:shd w:val="clear" w:color="auto" w:fill="FFFFFF"/>
         </w:rPr>
-        <w:t>$</w:t>
-      </w:r>
-      <w:r>
-        <w:rPr>
-          <w:rFonts w:ascii="Arial" w:hAnsi="Arial" w:cs="Arial" w:hint="eastAsia"/>
-          <w:color w:val="2F2F2F"/>
-          <w:shd w:val="clear" w:color="auto" w:fill="FFFFFF"/>
-        </w:rPr>
         <w:t>。</w:t>
       </w:r>
-      <w:bookmarkStart w:id="0" w:name="_GoBack"/>
-      <w:bookmarkEnd w:id="0"/>
     </w:p>
     <w:p>
       <w:pPr>
@@ -5906,6 +5930,272 @@
       </w:pPr>
     </w:p>
     <w:p>
+      <w:r>
+        <w:rPr>
+          <w:rFonts w:hint="eastAsia"/>
+        </w:rPr>
+        <w:t>吉布斯</w:t>
+      </w:r>
+      <w:r>
+        <w:t>采样：</w:t>
+      </w:r>
+    </w:p>
+    <w:p>
+      <w:pPr>
+        <w:widowControl/>
+        <w:jc w:val="left"/>
+        <w:rPr>
+          <w:rFonts w:ascii="宋体" w:eastAsia="宋体" w:hAnsi="宋体" w:cs="宋体" w:hint="eastAsia"/>
+          <w:kern w:val="0"/>
+          <w:sz w:val="24"/>
+          <w:szCs w:val="24"/>
+        </w:rPr>
+      </w:pPr>
+      <w:r>
+        <w:rPr>
+          <w:rFonts w:ascii="宋体" w:eastAsia="宋体" w:hAnsi="宋体" w:cs="宋体"/>
+          <w:kern w:val="0"/>
+          <w:sz w:val="24"/>
+          <w:szCs w:val="24"/>
+        </w:rPr>
+        <w:t>无论metropolis-hasting算法还是</w:t>
+      </w:r>
+      <w:proofErr w:type="spellStart"/>
+      <w:r>
+        <w:rPr>
+          <w:rFonts w:ascii="宋体" w:eastAsia="宋体" w:hAnsi="宋体" w:cs="宋体"/>
+          <w:kern w:val="0"/>
+          <w:sz w:val="24"/>
+          <w:szCs w:val="24"/>
+        </w:rPr>
+        <w:t>gibbs</w:t>
+      </w:r>
+      <w:proofErr w:type="spellEnd"/>
+      <w:r>
+        <w:rPr>
+          <w:rFonts w:ascii="宋体" w:eastAsia="宋体" w:hAnsi="宋体" w:cs="宋体"/>
+          <w:kern w:val="0"/>
+          <w:sz w:val="24"/>
+          <w:szCs w:val="24"/>
+        </w:rPr>
+        <w:t>算法，都需要一个burn in过程，只有在达到平衡状态时候得到的样本才能是平衡状态时候的目标分布的样本，因此，在burn in过程中产生的样本都需要被舍弃。如何判断一个过程是否达到了平衡状态还没有一个成熟的方法来解决，目前常见的方法是看是否状态已经平稳（例如画一个图，如果在较长的过程中，变化已经不大，说明很有可能已经平衡）当然这个方法并不能肯定一个状态是否平衡，你可以举出反例，但是却是实际中没有办法的办法。</w:t>
+      </w:r>
+    </w:p>
+    <w:p>
+      <w:pPr>
+        <w:widowControl/>
+        <w:shd w:val="clear" w:color="auto" w:fill="FFFFFF"/>
+        <w:jc w:val="left"/>
+        <w:outlineLvl w:val="2"/>
+        <w:rPr>
+          <w:rFonts w:ascii="Arial" w:eastAsia="宋体" w:hAnsi="Arial" w:cs="Arial"/>
+          <w:b/>
+          <w:bCs/>
+          <w:color w:val="000000"/>
+          <w:kern w:val="0"/>
+          <w:sz w:val="27"/>
+          <w:szCs w:val="27"/>
+        </w:rPr>
+      </w:pPr>
+      <w:r>
+        <w:rPr>
+          <w:rFonts w:ascii="Arial" w:eastAsia="宋体" w:hAnsi="Arial" w:cs="Arial"/>
+          <w:b/>
+          <w:bCs/>
+          <w:color w:val="000000"/>
+          <w:kern w:val="0"/>
+          <w:sz w:val="27"/>
+          <w:szCs w:val="27"/>
+        </w:rPr>
+        <w:t>burn-in</w:t>
+      </w:r>
+      <w:r>
+        <w:rPr>
+          <w:rFonts w:ascii="Arial" w:eastAsia="宋体" w:hAnsi="Arial" w:cs="Arial"/>
+          <w:b/>
+          <w:bCs/>
+          <w:color w:val="000000"/>
+          <w:kern w:val="0"/>
+          <w:sz w:val="27"/>
+          <w:szCs w:val="27"/>
+        </w:rPr>
+        <w:t>阶段可能不需要</w:t>
+      </w:r>
+    </w:p>
+    <w:p>
+      <w:pPr>
+        <w:widowControl/>
+        <w:shd w:val="clear" w:color="auto" w:fill="FFFFFF"/>
+        <w:jc w:val="left"/>
+        <w:rPr>
+          <w:rFonts w:ascii="Arial" w:eastAsia="宋体" w:hAnsi="Arial" w:cs="Arial"/>
+          <w:color w:val="000000"/>
+          <w:kern w:val="0"/>
+          <w:szCs w:val="21"/>
+        </w:rPr>
+      </w:pPr>
+      <w:r>
+        <w:rPr>
+          <w:rFonts w:ascii="Arial" w:eastAsia="宋体" w:hAnsi="Arial" w:cs="Arial"/>
+          <w:color w:val="000000"/>
+          <w:kern w:val="0"/>
+          <w:szCs w:val="21"/>
+        </w:rPr>
+        <w:t>当然可以一条链跑到黑，但是一条链跑到</w:t>
+      </w:r>
+      <w:proofErr w:type="gramStart"/>
+      <w:r>
+        <w:rPr>
+          <w:rFonts w:ascii="Arial" w:eastAsia="宋体" w:hAnsi="Arial" w:cs="Arial"/>
+          <w:color w:val="000000"/>
+          <w:kern w:val="0"/>
+          <w:szCs w:val="21"/>
+        </w:rPr>
+        <w:t>黑只能</w:t>
+      </w:r>
+      <w:proofErr w:type="gramEnd"/>
+      <w:r>
+        <w:rPr>
+          <w:rFonts w:ascii="Arial" w:eastAsia="宋体" w:hAnsi="Arial" w:cs="Arial"/>
+          <w:color w:val="000000"/>
+          <w:kern w:val="0"/>
+          <w:szCs w:val="21"/>
+        </w:rPr>
+        <w:t>是写学术</w:t>
+      </w:r>
+      <w:r>
+        <w:rPr>
+          <w:rFonts w:ascii="Arial" w:eastAsia="宋体" w:hAnsi="Arial" w:cs="Arial"/>
+          <w:color w:val="000000"/>
+          <w:kern w:val="0"/>
+          <w:szCs w:val="21"/>
+        </w:rPr>
+        <w:t xml:space="preserve"> paper </w:t>
+      </w:r>
+      <w:r>
+        <w:rPr>
+          <w:rFonts w:ascii="Arial" w:eastAsia="宋体" w:hAnsi="Arial" w:cs="Arial"/>
+          <w:color w:val="000000"/>
+          <w:kern w:val="0"/>
+          <w:szCs w:val="21"/>
+        </w:rPr>
+        <w:t>的做法，在工程上可能还是要考虑很实际的速度和效率的问题，做</w:t>
+      </w:r>
+      <w:r>
+        <w:rPr>
+          <w:rFonts w:ascii="Arial" w:eastAsia="宋体" w:hAnsi="Arial" w:cs="Arial"/>
+          <w:color w:val="000000"/>
+          <w:kern w:val="0"/>
+          <w:szCs w:val="21"/>
+        </w:rPr>
+        <w:t xml:space="preserve"> LDA </w:t>
+      </w:r>
+      <w:r>
+        <w:rPr>
+          <w:rFonts w:ascii="Arial" w:eastAsia="宋体" w:hAnsi="Arial" w:cs="Arial"/>
+          <w:color w:val="000000"/>
+          <w:kern w:val="0"/>
+          <w:szCs w:val="21"/>
+        </w:rPr>
+        <w:t>的时候我们就得考虑每秒钟能处理多少个请求</w:t>
+      </w:r>
+      <w:r>
+        <w:rPr>
+          <w:rFonts w:ascii="Arial" w:eastAsia="宋体" w:hAnsi="Arial" w:cs="Arial"/>
+          <w:color w:val="000000"/>
+          <w:kern w:val="0"/>
+          <w:szCs w:val="21"/>
+        </w:rPr>
+        <w:t>,</w:t>
+      </w:r>
+      <w:r>
+        <w:rPr>
+          <w:rFonts w:ascii="Arial" w:eastAsia="宋体" w:hAnsi="Arial" w:cs="Arial"/>
+          <w:color w:val="000000"/>
+          <w:kern w:val="0"/>
+          <w:szCs w:val="21"/>
+        </w:rPr>
+        <w:t>这时候不得不设置</w:t>
+      </w:r>
+      <w:r>
+        <w:rPr>
+          <w:rFonts w:ascii="Arial" w:eastAsia="宋体" w:hAnsi="Arial" w:cs="Arial"/>
+          <w:color w:val="000000"/>
+          <w:kern w:val="0"/>
+          <w:szCs w:val="21"/>
+        </w:rPr>
+        <w:t xml:space="preserve"> burn-in</w:t>
+      </w:r>
+      <w:r>
+        <w:rPr>
+          <w:rFonts w:ascii="Arial" w:eastAsia="宋体" w:hAnsi="Arial" w:cs="Arial"/>
+          <w:color w:val="000000"/>
+          <w:kern w:val="0"/>
+          <w:szCs w:val="21"/>
+        </w:rPr>
+        <w:t>。</w:t>
+      </w:r>
+    </w:p>
+    <w:p>
+      <w:pPr>
+        <w:widowControl/>
+        <w:shd w:val="clear" w:color="auto" w:fill="FFFFFF"/>
+        <w:jc w:val="left"/>
+        <w:rPr>
+          <w:rFonts w:ascii="Arial" w:eastAsia="宋体" w:hAnsi="Arial" w:cs="Arial" w:hint="eastAsia"/>
+          <w:color w:val="000000"/>
+          <w:kern w:val="0"/>
+          <w:szCs w:val="21"/>
+        </w:rPr>
+      </w:pPr>
+    </w:p>
+    <w:p>
+      <w:pPr>
+        <w:widowControl/>
+        <w:shd w:val="clear" w:color="auto" w:fill="FFFFFF"/>
+        <w:jc w:val="left"/>
+        <w:rPr>
+          <w:rFonts w:ascii="Arial" w:eastAsia="宋体" w:hAnsi="Arial" w:cs="Arial"/>
+          <w:color w:val="000000"/>
+          <w:kern w:val="0"/>
+          <w:szCs w:val="21"/>
+        </w:rPr>
+      </w:pPr>
+      <w:r>
+        <w:rPr>
+          <w:rFonts w:ascii="Arial" w:eastAsia="宋体" w:hAnsi="Arial" w:cs="Arial"/>
+          <w:color w:val="000000"/>
+          <w:kern w:val="0"/>
+          <w:szCs w:val="21"/>
+        </w:rPr>
+        <w:t>So one rule I often follow is to start the next run where the last run ended.</w:t>
+      </w:r>
+    </w:p>
+    <w:p>
+      <w:pPr>
+        <w:widowControl/>
+        <w:shd w:val="clear" w:color="auto" w:fill="FFFFFF"/>
+        <w:jc w:val="left"/>
+        <w:rPr>
+          <w:rFonts w:ascii="Arial" w:eastAsia="宋体" w:hAnsi="Arial" w:cs="Arial" w:hint="eastAsia"/>
+          <w:color w:val="000000"/>
+          <w:kern w:val="0"/>
+          <w:szCs w:val="21"/>
+        </w:rPr>
+      </w:pPr>
+      <w:r>
+        <w:rPr>
+          <w:rFonts w:ascii="Arial" w:eastAsia="宋体" w:hAnsi="Arial" w:cs="Arial"/>
+          <w:color w:val="000000"/>
+          <w:kern w:val="0"/>
+          <w:szCs w:val="21"/>
+        </w:rPr>
+        <w:t>Another possible rule is to start at a point, like the mode, known to have reasonably high probability.</w:t>
+      </w:r>
+      <w:bookmarkStart w:id="0" w:name="_GoBack"/>
+      <w:bookmarkEnd w:id="0"/>
+    </w:p>
+    <w:p>
       <w:pPr>
         <w:rPr>
           <w:rFonts w:hint="eastAsia"/>
@@ -5913,13 +6203,7 @@
       </w:pPr>
     </w:p>
     <w:p/>
-    <w:p>
-      <w:pPr>
-        <w:rPr>
-          <w:rFonts w:hint="eastAsia"/>
-        </w:rPr>
-      </w:pPr>
-    </w:p>
+    <w:p/>
     <w:sectPr>
       <w:pgSz w:w="11906" w:h="16838"/>
       <w:pgMar w:top="1440" w:right="1800" w:bottom="1440" w:left="1800" w:header="851" w:footer="992" w:gutter="0"/>
@@ -6323,6 +6607,28 @@
       <w:szCs w:val="22"/>
     </w:rPr>
   </w:style>
+  <w:style w:type="paragraph" w:styleId="3">
+    <w:name w:val="heading 3"/>
+    <w:basedOn w:val="a"/>
+    <w:link w:val="3Char"/>
+    <w:uiPriority w:val="9"/>
+    <w:qFormat/>
+    <w:rsid w:val="00CF578E"/>
+    <w:pPr>
+      <w:widowControl/>
+      <w:spacing w:before="100" w:beforeAutospacing="1" w:after="100" w:afterAutospacing="1"/>
+      <w:jc w:val="left"/>
+      <w:outlineLvl w:val="2"/>
+    </w:pPr>
+    <w:rPr>
+      <w:rFonts w:ascii="宋体" w:eastAsia="宋体" w:hAnsi="宋体" w:cs="宋体"/>
+      <w:b/>
+      <w:bCs/>
+      <w:kern w:val="0"/>
+      <w:sz w:val="27"/>
+      <w:szCs w:val="27"/>
+    </w:rPr>
+  </w:style>
   <w:style w:type="character" w:default="1" w:styleId="a0">
     <w:name w:val="Default Paragraph Font"/>
     <w:uiPriority w:val="1"/>
@@ -6349,6 +6655,39 @@
     <w:uiPriority w:val="99"/>
     <w:semiHidden/>
     <w:unhideWhenUsed/>
+  </w:style>
+  <w:style w:type="character" w:customStyle="1" w:styleId="3Char">
+    <w:name w:val="标题 3 Char"/>
+    <w:basedOn w:val="a0"/>
+    <w:link w:val="3"/>
+    <w:uiPriority w:val="9"/>
+    <w:rsid w:val="00CF578E"/>
+    <w:rPr>
+      <w:rFonts w:ascii="宋体" w:eastAsia="宋体" w:hAnsi="宋体" w:cs="宋体"/>
+      <w:b/>
+      <w:bCs/>
+      <w:sz w:val="27"/>
+      <w:szCs w:val="27"/>
+    </w:rPr>
+  </w:style>
+  <w:style w:type="paragraph" w:styleId="a3">
+    <w:name w:val="Normal (Web)"/>
+    <w:basedOn w:val="a"/>
+    <w:uiPriority w:val="99"/>
+    <w:semiHidden/>
+    <w:unhideWhenUsed/>
+    <w:rsid w:val="00CF578E"/>
+    <w:pPr>
+      <w:widowControl/>
+      <w:spacing w:before="100" w:beforeAutospacing="1" w:after="100" w:afterAutospacing="1"/>
+      <w:jc w:val="left"/>
+    </w:pPr>
+    <w:rPr>
+      <w:rFonts w:ascii="宋体" w:eastAsia="宋体" w:hAnsi="宋体" w:cs="宋体"/>
+      <w:kern w:val="0"/>
+      <w:sz w:val="24"/>
+      <w:szCs w:val="24"/>
+    </w:rPr>
   </w:style>
 </w:styles>
 </file>
@@ -6630,7 +6969,7 @@
 </file>
 
 <file path=customXml/itemProps2.xml><?xml version="1.0" encoding="utf-8"?>
-<ds:datastoreItem xmlns:ds="http://schemas.openxmlformats.org/officeDocument/2006/customXml" ds:itemID="{03860E56-AF00-44AF-B530-D87245717FD5}">
+<ds:datastoreItem xmlns:ds="http://schemas.openxmlformats.org/officeDocument/2006/customXml" ds:itemID="{5CF2AC48-FF2B-4638-BC52-14E3EB314826}">
   <ds:schemaRefs>
     <ds:schemaRef ds:uri="http://schemas.openxmlformats.org/officeDocument/2006/bibliography"/>
   </ds:schemaRefs>

</xml_diff>

<commit_message>
add note and bagging
</commit_message>
<xml_diff>
--- a/testmr/securitynote.docx
+++ b/testmr/securitynote.docx
@@ -3799,12 +3799,14 @@
       </w:r>
     </w:p>
     <w:p>
+      <w:bookmarkStart w:id="0" w:name="OLE_LINK2"/>
       <w:r>
         <w:rPr>
           <w:rFonts w:hint="eastAsia"/>
         </w:rPr>
         <w:t>6C)tRZo2</w:t>
       </w:r>
+      <w:bookmarkEnd w:id="0"/>
     </w:p>
     <w:p>
       <w:r>
@@ -5591,16 +5593,78 @@
           <w:lang w:val="en-US" w:eastAsia="zh-CN"/>
         </w:rPr>
       </w:pPr>
+      <w:bookmarkStart w:id="1" w:name="OLE_LINK1"/>
       <w:r>
         <w:rPr>
           <w:rFonts w:hint="eastAsia" w:ascii="AdvP7C2E" w:hAnsi="AdvP7C2E" w:eastAsia="宋体"/>
           <w:sz w:val="19"/>
           <w:lang w:val="en-US" w:eastAsia="zh-CN"/>
         </w:rPr>
-        <w:t>adl_tianchi_content_risk_training_part1 adl_tianchi_content_risk_training_part2 adl_tianchi_content_risk_training_part3 adl_tianchi_content_risk_training_part4 adl_tianchi_content_risk_training_part5 adl_tianchi_content_risk_training_part6 adl_tianchi_content_risk_training_part7 adl_tianchi_content_risk_training_part8 adl_tianchi_content_risk_training_part9</w:t>
-      </w:r>
-      <w:bookmarkStart w:id="0" w:name="_GoBack"/>
-      <w:bookmarkEnd w:id="0"/>
+        <w:t>adl_tianchi_content_risk_training_part1</w:t>
+      </w:r>
+      <w:bookmarkEnd w:id="1"/>
+      <w:r>
+        <w:rPr>
+          <w:rFonts w:hint="eastAsia" w:ascii="AdvP7C2E" w:hAnsi="AdvP7C2E" w:eastAsia="宋体"/>
+          <w:sz w:val="19"/>
+          <w:lang w:val="en-US" w:eastAsia="zh-CN"/>
+        </w:rPr>
+        <w:t xml:space="preserve"> adl_tianchi_content_risk_training_part2 adl_tianchi_content_risk_training_part3 adl_tianchi_content_risk_training_part4 adl_tianchi_content_risk_training_part5 adl_tianchi_content_risk_training_part6 adl_tianchi_content_risk_training_part7 adl_tianchi_content_risk_training_part8 adl_tianchi_content_risk_training_part9</w:t>
+      </w:r>
+    </w:p>
+    <w:p>
+      <w:pPr>
+        <w:rPr>
+          <w:rFonts w:hint="eastAsia" w:ascii="AdvP7C2E" w:hAnsi="AdvP7C2E" w:eastAsia="宋体"/>
+          <w:sz w:val="19"/>
+          <w:lang w:val="en-US" w:eastAsia="zh-CN"/>
+        </w:rPr>
+      </w:pPr>
+      <w:r>
+        <w:drawing>
+          <wp:inline distT="0" distB="0" distL="114300" distR="114300">
+            <wp:extent cx="4771390" cy="4304665"/>
+            <wp:effectExtent l="0" t="0" r="10160" b="635"/>
+            <wp:docPr id="40" name="图片 34"/>
+            <wp:cNvGraphicFramePr>
+              <a:graphicFrameLocks xmlns:a="http://schemas.openxmlformats.org/drawingml/2006/main" noChangeAspect="1"/>
+            </wp:cNvGraphicFramePr>
+            <a:graphic xmlns:a="http://schemas.openxmlformats.org/drawingml/2006/main">
+              <a:graphicData uri="http://schemas.openxmlformats.org/drawingml/2006/picture">
+                <pic:pic xmlns:pic="http://schemas.openxmlformats.org/drawingml/2006/picture">
+                  <pic:nvPicPr>
+                    <pic:cNvPr id="40" name="图片 34"/>
+                    <pic:cNvPicPr>
+                      <a:picLocks noChangeAspect="1"/>
+                    </pic:cNvPicPr>
+                  </pic:nvPicPr>
+                  <pic:blipFill>
+                    <a:blip r:embed="rId109"/>
+                    <a:stretch>
+                      <a:fillRect/>
+                    </a:stretch>
+                  </pic:blipFill>
+                  <pic:spPr>
+                    <a:xfrm>
+                      <a:off x="0" y="0"/>
+                      <a:ext cx="4771390" cy="4304665"/>
+                    </a:xfrm>
+                    <a:prstGeom prst="rect">
+                      <a:avLst/>
+                    </a:prstGeom>
+                    <a:noFill/>
+                    <a:ln w="9525">
+                      <a:noFill/>
+                    </a:ln>
+                  </pic:spPr>
+                </pic:pic>
+              </a:graphicData>
+            </a:graphic>
+          </wp:inline>
+        </w:drawing>
+      </w:r>
+      <w:bookmarkStart w:id="2" w:name="_GoBack"/>
+      <w:bookmarkEnd w:id="2"/>
     </w:p>
     <w:sectPr>
       <w:pgSz w:w="11906" w:h="16838"/>

</xml_diff>